<commit_message>
Synkat presentation och dokumentation med webbsida
</commit_message>
<xml_diff>
--- a/Dokumentation_RestaurangUnicornCo.docx
+++ b/Dokumentation_RestaurangUnicornCo.docx
@@ -1089,13 +1089,10 @@
         <w:rPr>
           <w:i/>
         </w:rPr>
-        <w:t>typ av restaurangverksamhet</w:t>
-      </w:r>
-      <w:r>
-        <w:t xml:space="preserve"> ska</w:t>
-      </w:r>
-      <w:r>
-        <w:t xml:space="preserve"> </w:t>
+        <w:t xml:space="preserve">kundgrupp </w:t>
+      </w:r>
+      <w:r>
+        <w:t xml:space="preserve">ska </w:t>
       </w:r>
       <w:proofErr w:type="spellStart"/>
       <w:r>
@@ -1103,36 +1100,7 @@
       </w:r>
       <w:proofErr w:type="spellEnd"/>
       <w:r>
-        <w:t xml:space="preserve"> co</w:t>
-      </w:r>
-      <w:r>
-        <w:t xml:space="preserve"> fokusera på i sin nya satsning</w:t>
-      </w:r>
-      <w:r>
-        <w:t xml:space="preserve"> baserat på väderdata, demografidata, konkur</w:t>
-      </w:r>
-      <w:r>
-        <w:t>r</w:t>
-      </w:r>
-      <w:r>
-        <w:t>entdata</w:t>
-      </w:r>
-      <w:r>
-        <w:t xml:space="preserve"> och</w:t>
-      </w:r>
-      <w:r>
-        <w:t xml:space="preserve"> </w:t>
-      </w:r>
-      <w:proofErr w:type="gramStart"/>
-      <w:r>
-        <w:t xml:space="preserve">övrig </w:t>
-      </w:r>
-      <w:r>
-        <w:t>marknadstrenddata</w:t>
-      </w:r>
-      <w:proofErr w:type="gramEnd"/>
-      <w:r>
-        <w:t>?</w:t>
+        <w:t xml:space="preserve"> co vända sig till baserat på demografidata?</w:t>
       </w:r>
     </w:p>
     <w:p>
@@ -1144,23 +1112,54 @@
         </w:numPr>
       </w:pPr>
       <w:r>
-        <w:t xml:space="preserve">Rekommenderad </w:t>
+        <w:t xml:space="preserve">Vilken </w:t>
       </w:r>
       <w:r>
         <w:rPr>
           <w:i/>
         </w:rPr>
-        <w:t>prissättning</w:t>
-      </w:r>
-      <w:r>
-        <w:t xml:space="preserve"> baserat på: kundgrupp/demografi, konkur</w:t>
+        <w:t>typ av restaurangverksamhet</w:t>
+      </w:r>
+      <w:r>
+        <w:t xml:space="preserve"> ska</w:t>
+      </w:r>
+      <w:r>
+        <w:t xml:space="preserve"> </w:t>
+      </w:r>
+      <w:proofErr w:type="spellStart"/>
+      <w:r>
+        <w:t>Unicorn</w:t>
+      </w:r>
+      <w:proofErr w:type="spellEnd"/>
+      <w:r>
+        <w:t xml:space="preserve"> co</w:t>
+      </w:r>
+      <w:r>
+        <w:t xml:space="preserve"> fokusera på i sin nya satsning</w:t>
+      </w:r>
+      <w:r>
+        <w:t xml:space="preserve"> baserat på väderdata, demografidata, konkur</w:t>
       </w:r>
       <w:r>
         <w:t>r</w:t>
       </w:r>
       <w:r>
-        <w:t>enter</w:t>
-      </w:r>
+        <w:t>entdata</w:t>
+      </w:r>
+      <w:r>
+        <w:t xml:space="preserve"> och</w:t>
+      </w:r>
+      <w:r>
+        <w:t xml:space="preserve"> </w:t>
+      </w:r>
+      <w:proofErr w:type="gramStart"/>
+      <w:r>
+        <w:t xml:space="preserve">övrig </w:t>
+      </w:r>
+      <w:r>
+        <w:t>marknadstrenddata</w:t>
+      </w:r>
+      <w:proofErr w:type="gramEnd"/>
       <w:r>
         <w:t>?</w:t>
       </w:r>
@@ -1174,31 +1173,37 @@
         </w:numPr>
       </w:pPr>
       <w:r>
-        <w:t xml:space="preserve">Vilken </w:t>
+        <w:t xml:space="preserve">Rekommenderad </w:t>
       </w:r>
       <w:r>
         <w:rPr>
           <w:i/>
         </w:rPr>
-        <w:t xml:space="preserve">kundgrupp </w:t>
-      </w:r>
-      <w:r>
-        <w:t xml:space="preserve">ska </w:t>
-      </w:r>
-      <w:proofErr w:type="spellStart"/>
-      <w:r>
-        <w:t>Unicorn</w:t>
-      </w:r>
-      <w:proofErr w:type="spellEnd"/>
-      <w:r>
-        <w:t xml:space="preserve"> co vända sig till baserat på</w:t>
-      </w:r>
-      <w:r>
-        <w:t xml:space="preserve"> demografidata</w:t>
+        <w:t>prissättning</w:t>
+      </w:r>
+      <w:r>
+        <w:t xml:space="preserve"> baserat på: kundgrupp/demografi</w:t>
+      </w:r>
+      <w:r>
+        <w:t xml:space="preserve"> och</w:t>
+      </w:r>
+      <w:r>
+        <w:t xml:space="preserve"> konkur</w:t>
+      </w:r>
+      <w:r>
+        <w:t>r</w:t>
+      </w:r>
+      <w:r>
+        <w:t>enter</w:t>
       </w:r>
       <w:r>
         <w:t>?</w:t>
       </w:r>
+    </w:p>
+    <w:p>
+      <w:pPr>
+        <w:pStyle w:val="Liststycke"/>
+      </w:pPr>
     </w:p>
     <w:p>
       <w:pPr>
@@ -1272,7 +1277,9 @@
       <w:r>
         <w:t>Teknikval</w:t>
       </w:r>
+      <w:bookmarkStart w:id="4" w:name="_GoBack"/>
       <w:bookmarkEnd w:id="3"/>
+      <w:bookmarkEnd w:id="4"/>
     </w:p>
     <w:p>
       <w:r>
@@ -1374,12 +1381,6 @@
       <w:proofErr w:type="spellEnd"/>
       <w:r>
         <w:t xml:space="preserve"> för att hämta in data om konkurrenter. </w:t>
-      </w:r>
-      <w:r>
-        <w:t xml:space="preserve"> </w:t>
-      </w:r>
-      <w:r>
-        <w:t xml:space="preserve">r </w:t>
       </w:r>
       <w:r>
         <w:br/>
@@ -1396,11 +1397,11 @@
       <w:pPr>
         <w:pStyle w:val="Rubrik2"/>
       </w:pPr>
-      <w:bookmarkStart w:id="4" w:name="_Toc5128909"/>
+      <w:bookmarkStart w:id="5" w:name="_Toc5128909"/>
       <w:r>
         <w:t>Datakällor:</w:t>
       </w:r>
-      <w:bookmarkEnd w:id="4"/>
+      <w:bookmarkEnd w:id="5"/>
     </w:p>
     <w:p>
       <w:pPr>
@@ -1689,12 +1690,12 @@
       <w:pPr>
         <w:pStyle w:val="Rubrik2"/>
       </w:pPr>
-      <w:bookmarkStart w:id="5" w:name="_Toc5128910"/>
+      <w:bookmarkStart w:id="6" w:name="_Toc5128910"/>
       <w:r>
         <w:lastRenderedPageBreak/>
         <w:t>Databas</w:t>
       </w:r>
-      <w:bookmarkEnd w:id="5"/>
+      <w:bookmarkEnd w:id="6"/>
     </w:p>
     <w:p>
       <w:r>
@@ -1740,11 +1741,11 @@
       <w:pPr>
         <w:pStyle w:val="Rubrik2"/>
       </w:pPr>
-      <w:bookmarkStart w:id="6" w:name="_Toc5128911"/>
+      <w:bookmarkStart w:id="7" w:name="_Toc5128911"/>
       <w:r>
         <w:t>Programmeringsspråk</w:t>
       </w:r>
-      <w:bookmarkEnd w:id="6"/>
+      <w:bookmarkEnd w:id="7"/>
     </w:p>
     <w:p>
       <w:r>
@@ -1844,11 +1845,11 @@
       <w:pPr>
         <w:pStyle w:val="Rubrik1"/>
       </w:pPr>
-      <w:bookmarkStart w:id="7" w:name="_Toc5128912"/>
+      <w:bookmarkStart w:id="8" w:name="_Toc5128912"/>
       <w:r>
         <w:t>Hur ser lösningen ut?</w:t>
       </w:r>
-      <w:bookmarkEnd w:id="7"/>
+      <w:bookmarkEnd w:id="8"/>
     </w:p>
     <w:p/>
     <w:p>
@@ -2664,11 +2665,11 @@
       <w:pPr>
         <w:pStyle w:val="Rubrik1"/>
       </w:pPr>
-      <w:bookmarkStart w:id="8" w:name="_Toc5128913"/>
+      <w:bookmarkStart w:id="9" w:name="_Toc5128913"/>
       <w:r>
         <w:t>Förbättringar och utvecklingsmöjligheter</w:t>
       </w:r>
-      <w:bookmarkEnd w:id="8"/>
+      <w:bookmarkEnd w:id="9"/>
     </w:p>
     <w:p>
       <w:r>
@@ -3162,9 +3163,6 @@
           <w:ilvl w:val="0"/>
           <w:numId w:val="37"/>
         </w:numPr>
-        <w:rPr>
-          <w:lang w:val="en-GB"/>
-        </w:rPr>
       </w:pPr>
       <w:r>
         <w:t xml:space="preserve">Även </w:t>
@@ -3248,16 +3246,8 @@
       <w:r>
         <w:t xml:space="preserve"> server.</w:t>
       </w:r>
-      <w:bookmarkStart w:id="9" w:name="_GoBack"/>
-      <w:bookmarkEnd w:id="9"/>
-    </w:p>
-    <w:p>
-      <w:pPr>
-        <w:rPr>
-          <w:lang w:val="en-GB"/>
-        </w:rPr>
-      </w:pPr>
-    </w:p>
+    </w:p>
+    <w:p/>
     <w:sectPr>
       <w:footerReference w:type="default" r:id="rId9"/>
       <w:pgSz w:w="11906" w:h="16838"/>
@@ -6720,7 +6710,7 @@
 </file>
 
 <file path=customXml/itemProps1.xml><?xml version="1.0" encoding="utf-8"?>
-<ds:datastoreItem xmlns:ds="http://schemas.openxmlformats.org/officeDocument/2006/customXml" ds:itemID="{481BE786-562B-458B-85EE-5296E7D56DD7}">
+<ds:datastoreItem xmlns:ds="http://schemas.openxmlformats.org/officeDocument/2006/customXml" ds:itemID="{10A123A9-3669-4B9C-851F-E8EACF9A9290}">
   <ds:schemaRefs>
     <ds:schemaRef ds:uri="http://schemas.openxmlformats.org/officeDocument/2006/bibliography"/>
   </ds:schemaRefs>

</xml_diff>

<commit_message>
Lagt till info om bibliotek och nullvärden
</commit_message>
<xml_diff>
--- a/Dokumentation_RestaurangUnicornCo.docx
+++ b/Dokumentation_RestaurangUnicornCo.docx
@@ -4,7 +4,7 @@
   <w:body>
     <w:p>
       <w:pPr>
-        <w:pStyle w:val="Rubrik1"/>
+        <w:pStyle w:val="Heading1"/>
         <w:numPr>
           <w:ilvl w:val="0"/>
           <w:numId w:val="0"/>
@@ -15,7 +15,7 @@
     </w:p>
     <w:p>
       <w:pPr>
-        <w:pStyle w:val="Rubrik1"/>
+        <w:pStyle w:val="Heading1"/>
         <w:numPr>
           <w:ilvl w:val="0"/>
           <w:numId w:val="0"/>
@@ -26,7 +26,7 @@
     </w:p>
     <w:p>
       <w:pPr>
-        <w:pStyle w:val="Rubrik1"/>
+        <w:pStyle w:val="Heading1"/>
         <w:numPr>
           <w:ilvl w:val="0"/>
           <w:numId w:val="0"/>
@@ -37,7 +37,7 @@
     </w:p>
     <w:p>
       <w:pPr>
-        <w:pStyle w:val="Rubrik1"/>
+        <w:pStyle w:val="Heading1"/>
         <w:numPr>
           <w:ilvl w:val="0"/>
           <w:numId w:val="0"/>
@@ -48,7 +48,7 @@
     </w:p>
     <w:p>
       <w:pPr>
-        <w:pStyle w:val="Rubrik1"/>
+        <w:pStyle w:val="Heading1"/>
         <w:numPr>
           <w:ilvl w:val="0"/>
           <w:numId w:val="0"/>
@@ -59,7 +59,7 @@
     </w:p>
     <w:p>
       <w:pPr>
-        <w:pStyle w:val="Rubrik1"/>
+        <w:pStyle w:val="Heading1"/>
         <w:numPr>
           <w:ilvl w:val="0"/>
           <w:numId w:val="0"/>
@@ -70,7 +70,7 @@
     </w:p>
     <w:p>
       <w:pPr>
-        <w:pStyle w:val="Rubrik"/>
+        <w:pStyle w:val="Title"/>
         <w:jc w:val="center"/>
       </w:pPr>
       <w:r>
@@ -87,7 +87,7 @@
     </w:p>
     <w:p>
       <w:pPr>
-        <w:pStyle w:val="Rubrik"/>
+        <w:pStyle w:val="Title"/>
         <w:jc w:val="center"/>
       </w:pPr>
       <w:r>
@@ -137,7 +137,7 @@
       <w:sdtContent>
         <w:p>
           <w:pPr>
-            <w:pStyle w:val="Innehllsfrteckningsrubrik"/>
+            <w:pStyle w:val="TOCHeading"/>
             <w:numPr>
               <w:ilvl w:val="0"/>
               <w:numId w:val="0"/>
@@ -151,7 +151,7 @@
         <w:p/>
         <w:p>
           <w:pPr>
-            <w:pStyle w:val="Innehll1"/>
+            <w:pStyle w:val="TOC1"/>
             <w:tabs>
               <w:tab w:val="left" w:pos="440"/>
               <w:tab w:val="right" w:leader="dot" w:pos="9062"/>
@@ -187,7 +187,7 @@
           <w:hyperlink w:anchor="_Toc5128905" w:history="1">
             <w:r>
               <w:rPr>
-                <w:rStyle w:val="Hyperlnk"/>
+                <w:rStyle w:val="Hyperlink"/>
                 <w:noProof/>
               </w:rPr>
               <w:t>1</w:t>
@@ -203,7 +203,7 @@
             </w:r>
             <w:r>
               <w:rPr>
-                <w:rStyle w:val="Hyperlnk"/>
+                <w:rStyle w:val="Hyperlink"/>
                 <w:noProof/>
               </w:rPr>
               <w:t>Syfte</w:t>
@@ -260,7 +260,7 @@
         </w:p>
         <w:p>
           <w:pPr>
-            <w:pStyle w:val="Innehll2"/>
+            <w:pStyle w:val="TOC2"/>
             <w:tabs>
               <w:tab w:val="left" w:pos="880"/>
               <w:tab w:val="right" w:leader="dot" w:pos="9062"/>
@@ -275,7 +275,7 @@
           <w:hyperlink w:anchor="_Toc5128906" w:history="1">
             <w:r>
               <w:rPr>
-                <w:rStyle w:val="Hyperlnk"/>
+                <w:rStyle w:val="Hyperlink"/>
                 <w:noProof/>
               </w:rPr>
               <w:t>1.1</w:t>
@@ -291,7 +291,7 @@
             </w:r>
             <w:r>
               <w:rPr>
-                <w:rStyle w:val="Hyperlnk"/>
+                <w:rStyle w:val="Hyperlink"/>
                 <w:noProof/>
               </w:rPr>
               <w:t>Frågeställningar:</w:t>
@@ -348,20 +348,20 @@
         </w:p>
         <w:p>
           <w:pPr>
-            <w:pStyle w:val="Innehll2"/>
+            <w:pStyle w:val="TOC2"/>
             <w:tabs>
               <w:tab w:val="left" w:pos="880"/>
               <w:tab w:val="right" w:leader="dot" w:pos="9062"/>
             </w:tabs>
             <w:rPr>
-              <w:rStyle w:val="Hyperlnk"/>
+              <w:rStyle w:val="Hyperlink"/>
               <w:noProof/>
             </w:rPr>
           </w:pPr>
           <w:hyperlink w:anchor="_Toc5128907" w:history="1">
             <w:r>
               <w:rPr>
-                <w:rStyle w:val="Hyperlnk"/>
+                <w:rStyle w:val="Hyperlink"/>
                 <w:noProof/>
               </w:rPr>
               <w:t>1.2</w:t>
@@ -377,7 +377,7 @@
             </w:r>
             <w:r>
               <w:rPr>
-                <w:rStyle w:val="Hyperlnk"/>
+                <w:rStyle w:val="Hyperlink"/>
                 <w:noProof/>
               </w:rPr>
               <w:t>Övrigt:</w:t>
@@ -441,7 +441,7 @@
         </w:p>
         <w:p>
           <w:pPr>
-            <w:pStyle w:val="Innehll1"/>
+            <w:pStyle w:val="TOC1"/>
             <w:tabs>
               <w:tab w:val="left" w:pos="440"/>
               <w:tab w:val="right" w:leader="dot" w:pos="9062"/>
@@ -456,7 +456,7 @@
           <w:hyperlink w:anchor="_Toc5128908" w:history="1">
             <w:r>
               <w:rPr>
-                <w:rStyle w:val="Hyperlnk"/>
+                <w:rStyle w:val="Hyperlink"/>
                 <w:noProof/>
               </w:rPr>
               <w:t>2</w:t>
@@ -472,7 +472,7 @@
             </w:r>
             <w:r>
               <w:rPr>
-                <w:rStyle w:val="Hyperlnk"/>
+                <w:rStyle w:val="Hyperlink"/>
                 <w:noProof/>
               </w:rPr>
               <w:t>Teknikval</w:t>
@@ -529,7 +529,7 @@
         </w:p>
         <w:p>
           <w:pPr>
-            <w:pStyle w:val="Innehll2"/>
+            <w:pStyle w:val="TOC2"/>
             <w:tabs>
               <w:tab w:val="left" w:pos="880"/>
               <w:tab w:val="right" w:leader="dot" w:pos="9062"/>
@@ -544,7 +544,7 @@
           <w:hyperlink w:anchor="_Toc5128909" w:history="1">
             <w:r>
               <w:rPr>
-                <w:rStyle w:val="Hyperlnk"/>
+                <w:rStyle w:val="Hyperlink"/>
                 <w:noProof/>
               </w:rPr>
               <w:t>2.1</w:t>
@@ -560,7 +560,7 @@
             </w:r>
             <w:r>
               <w:rPr>
-                <w:rStyle w:val="Hyperlnk"/>
+                <w:rStyle w:val="Hyperlink"/>
                 <w:noProof/>
               </w:rPr>
               <w:t>Datakällor:</w:t>
@@ -617,7 +617,7 @@
         </w:p>
         <w:p>
           <w:pPr>
-            <w:pStyle w:val="Innehll2"/>
+            <w:pStyle w:val="TOC2"/>
             <w:tabs>
               <w:tab w:val="left" w:pos="880"/>
               <w:tab w:val="right" w:leader="dot" w:pos="9062"/>
@@ -632,7 +632,7 @@
           <w:hyperlink w:anchor="_Toc5128910" w:history="1">
             <w:r>
               <w:rPr>
-                <w:rStyle w:val="Hyperlnk"/>
+                <w:rStyle w:val="Hyperlink"/>
                 <w:noProof/>
               </w:rPr>
               <w:t>2.2</w:t>
@@ -648,7 +648,7 @@
             </w:r>
             <w:r>
               <w:rPr>
-                <w:rStyle w:val="Hyperlnk"/>
+                <w:rStyle w:val="Hyperlink"/>
                 <w:noProof/>
               </w:rPr>
               <w:t>Databas</w:t>
@@ -705,20 +705,20 @@
         </w:p>
         <w:p>
           <w:pPr>
-            <w:pStyle w:val="Innehll2"/>
+            <w:pStyle w:val="TOC2"/>
             <w:tabs>
               <w:tab w:val="left" w:pos="880"/>
               <w:tab w:val="right" w:leader="dot" w:pos="9062"/>
             </w:tabs>
             <w:rPr>
-              <w:rStyle w:val="Hyperlnk"/>
+              <w:rStyle w:val="Hyperlink"/>
               <w:noProof/>
             </w:rPr>
           </w:pPr>
           <w:hyperlink w:anchor="_Toc5128911" w:history="1">
             <w:r>
               <w:rPr>
-                <w:rStyle w:val="Hyperlnk"/>
+                <w:rStyle w:val="Hyperlink"/>
                 <w:noProof/>
               </w:rPr>
               <w:t>2.3</w:t>
@@ -734,7 +734,7 @@
             </w:r>
             <w:r>
               <w:rPr>
-                <w:rStyle w:val="Hyperlnk"/>
+                <w:rStyle w:val="Hyperlink"/>
                 <w:noProof/>
               </w:rPr>
               <w:t>Programmeringsspråk</w:t>
@@ -798,20 +798,20 @@
         </w:p>
         <w:p>
           <w:pPr>
-            <w:pStyle w:val="Innehll1"/>
+            <w:pStyle w:val="TOC1"/>
             <w:tabs>
               <w:tab w:val="left" w:pos="440"/>
               <w:tab w:val="right" w:leader="dot" w:pos="9062"/>
             </w:tabs>
             <w:rPr>
-              <w:rStyle w:val="Hyperlnk"/>
+              <w:rStyle w:val="Hyperlink"/>
               <w:noProof/>
             </w:rPr>
           </w:pPr>
           <w:hyperlink w:anchor="_Toc5128912" w:history="1">
             <w:r>
               <w:rPr>
-                <w:rStyle w:val="Hyperlnk"/>
+                <w:rStyle w:val="Hyperlink"/>
                 <w:noProof/>
               </w:rPr>
               <w:t>3</w:t>
@@ -827,7 +827,7 @@
             </w:r>
             <w:r>
               <w:rPr>
-                <w:rStyle w:val="Hyperlnk"/>
+                <w:rStyle w:val="Hyperlink"/>
                 <w:noProof/>
               </w:rPr>
               <w:t>Hur ser lösningen ut?</w:t>
@@ -891,7 +891,7 @@
         </w:p>
         <w:p>
           <w:pPr>
-            <w:pStyle w:val="Innehll1"/>
+            <w:pStyle w:val="TOC1"/>
             <w:tabs>
               <w:tab w:val="left" w:pos="440"/>
               <w:tab w:val="right" w:leader="dot" w:pos="9062"/>
@@ -906,7 +906,7 @@
           <w:hyperlink w:anchor="_Toc5128913" w:history="1">
             <w:r>
               <w:rPr>
-                <w:rStyle w:val="Hyperlnk"/>
+                <w:rStyle w:val="Hyperlink"/>
                 <w:noProof/>
               </w:rPr>
               <w:t>4</w:t>
@@ -922,7 +922,7 @@
             </w:r>
             <w:r>
               <w:rPr>
-                <w:rStyle w:val="Hyperlnk"/>
+                <w:rStyle w:val="Hyperlink"/>
                 <w:noProof/>
               </w:rPr>
               <w:t>Förbättringar och utvecklingsmöjligheter</w:t>
@@ -990,7 +990,7 @@
     </w:sdt>
     <w:p>
       <w:pPr>
-        <w:pStyle w:val="Rubrik"/>
+        <w:pStyle w:val="Title"/>
         <w:sectPr>
           <w:footerReference w:type="default" r:id="rId8"/>
           <w:pgSz w:w="11906" w:h="16838"/>
@@ -1003,7 +1003,7 @@
     </w:p>
     <w:p>
       <w:pPr>
-        <w:pStyle w:val="Rubrik1"/>
+        <w:pStyle w:val="Heading1"/>
       </w:pPr>
       <w:bookmarkStart w:id="0" w:name="_Toc5128905"/>
       <w:r>
@@ -1030,18 +1030,18 @@
     </w:p>
     <w:p>
       <w:pPr>
-        <w:pStyle w:val="Rubrik2"/>
+        <w:pStyle w:val="Heading2"/>
       </w:pPr>
       <w:bookmarkStart w:id="1" w:name="_Toc5128906"/>
       <w:r>
         <w:rPr>
-          <w:rStyle w:val="Rubrik2Char"/>
+          <w:rStyle w:val="Heading2Char"/>
         </w:rPr>
         <w:t>Frågeställningar</w:t>
       </w:r>
       <w:r>
         <w:rPr>
-          <w:rStyle w:val="Rubrik3Char"/>
+          <w:rStyle w:val="Heading3Char"/>
         </w:rPr>
         <w:t>:</w:t>
       </w:r>
@@ -1049,7 +1049,7 @@
     </w:p>
     <w:p>
       <w:pPr>
-        <w:pStyle w:val="Liststycke"/>
+        <w:pStyle w:val="ListParagraph"/>
         <w:numPr>
           <w:ilvl w:val="0"/>
           <w:numId w:val="30"/>
@@ -1076,7 +1076,7 @@
     </w:p>
     <w:p>
       <w:pPr>
-        <w:pStyle w:val="Liststycke"/>
+        <w:pStyle w:val="ListParagraph"/>
         <w:numPr>
           <w:ilvl w:val="0"/>
           <w:numId w:val="30"/>
@@ -1105,7 +1105,7 @@
     </w:p>
     <w:p>
       <w:pPr>
-        <w:pStyle w:val="Liststycke"/>
+        <w:pStyle w:val="ListParagraph"/>
         <w:numPr>
           <w:ilvl w:val="0"/>
           <w:numId w:val="30"/>
@@ -1166,7 +1166,7 @@
     </w:p>
     <w:p>
       <w:pPr>
-        <w:pStyle w:val="Liststycke"/>
+        <w:pStyle w:val="ListParagraph"/>
         <w:numPr>
           <w:ilvl w:val="0"/>
           <w:numId w:val="30"/>
@@ -1202,12 +1202,12 @@
     </w:p>
     <w:p>
       <w:pPr>
-        <w:pStyle w:val="Liststycke"/>
-      </w:pPr>
-    </w:p>
-    <w:p>
-      <w:pPr>
-        <w:pStyle w:val="Rubrik2"/>
+        <w:pStyle w:val="ListParagraph"/>
+      </w:pPr>
+    </w:p>
+    <w:p>
+      <w:pPr>
+        <w:pStyle w:val="Heading2"/>
       </w:pPr>
       <w:bookmarkStart w:id="2" w:name="_Toc5128907"/>
       <w:r>
@@ -1220,7 +1220,7 @@
     </w:p>
     <w:p>
       <w:pPr>
-        <w:pStyle w:val="Liststycke"/>
+        <w:pStyle w:val="ListParagraph"/>
         <w:numPr>
           <w:ilvl w:val="0"/>
           <w:numId w:val="29"/>
@@ -1246,7 +1246,7 @@
     </w:p>
     <w:p>
       <w:pPr>
-        <w:pStyle w:val="Liststycke"/>
+        <w:pStyle w:val="ListParagraph"/>
         <w:numPr>
           <w:ilvl w:val="0"/>
           <w:numId w:val="29"/>
@@ -1271,15 +1271,13 @@
     </w:p>
     <w:p>
       <w:pPr>
-        <w:pStyle w:val="Rubrik1"/>
+        <w:pStyle w:val="Heading1"/>
       </w:pPr>
       <w:bookmarkStart w:id="3" w:name="_Toc5128908"/>
       <w:r>
         <w:t>Teknikval</w:t>
       </w:r>
-      <w:bookmarkStart w:id="4" w:name="_GoBack"/>
       <w:bookmarkEnd w:id="3"/>
-      <w:bookmarkEnd w:id="4"/>
     </w:p>
     <w:p>
       <w:r>
@@ -1395,17 +1393,17 @@
     </w:p>
     <w:p>
       <w:pPr>
-        <w:pStyle w:val="Rubrik2"/>
-      </w:pPr>
-      <w:bookmarkStart w:id="5" w:name="_Toc5128909"/>
+        <w:pStyle w:val="Heading2"/>
+      </w:pPr>
+      <w:bookmarkStart w:id="4" w:name="_Toc5128909"/>
       <w:r>
         <w:t>Datakällor:</w:t>
       </w:r>
-      <w:bookmarkEnd w:id="5"/>
-    </w:p>
-    <w:p>
-      <w:pPr>
-        <w:pStyle w:val="Liststycke"/>
+      <w:bookmarkEnd w:id="4"/>
+    </w:p>
+    <w:p>
+      <w:pPr>
+        <w:pStyle w:val="ListParagraph"/>
         <w:numPr>
           <w:ilvl w:val="0"/>
           <w:numId w:val="2"/>
@@ -1420,7 +1418,7 @@
     </w:p>
     <w:p>
       <w:pPr>
-        <w:pStyle w:val="Liststycke"/>
+        <w:pStyle w:val="ListParagraph"/>
         <w:numPr>
           <w:ilvl w:val="1"/>
           <w:numId w:val="2"/>
@@ -1438,7 +1436,7 @@
     </w:p>
     <w:p>
       <w:pPr>
-        <w:pStyle w:val="Liststycke"/>
+        <w:pStyle w:val="ListParagraph"/>
         <w:numPr>
           <w:ilvl w:val="1"/>
           <w:numId w:val="2"/>
@@ -1453,7 +1451,7 @@
     </w:p>
     <w:p>
       <w:pPr>
-        <w:pStyle w:val="Liststycke"/>
+        <w:pStyle w:val="ListParagraph"/>
         <w:numPr>
           <w:ilvl w:val="1"/>
           <w:numId w:val="2"/>
@@ -1474,7 +1472,7 @@
     </w:p>
     <w:p>
       <w:pPr>
-        <w:pStyle w:val="Liststycke"/>
+        <w:pStyle w:val="ListParagraph"/>
         <w:numPr>
           <w:ilvl w:val="1"/>
           <w:numId w:val="2"/>
@@ -1495,7 +1493,7 @@
     </w:p>
     <w:p>
       <w:pPr>
-        <w:pStyle w:val="Liststycke"/>
+        <w:pStyle w:val="ListParagraph"/>
         <w:numPr>
           <w:ilvl w:val="1"/>
           <w:numId w:val="2"/>
@@ -1514,13 +1512,7 @@
         <w:t xml:space="preserve">i </w:t>
       </w:r>
       <w:r>
-        <w:t>genomsnitt</w:t>
-      </w:r>
-      <w:r>
-        <w:t xml:space="preserve"> per månad</w:t>
-      </w:r>
-      <w:r>
-        <w:t xml:space="preserve"> per år. </w:t>
+        <w:t xml:space="preserve">genomsnitt per år. </w:t>
       </w:r>
       <w:r>
         <w:t xml:space="preserve">Eftersom att solen är väldigt viktig för </w:t>
@@ -1557,13 +1549,48 @@
     </w:p>
     <w:p>
       <w:pPr>
-        <w:pStyle w:val="Liststycke"/>
+        <w:pStyle w:val="ListParagraph"/>
+        <w:numPr>
+          <w:ilvl w:val="1"/>
+          <w:numId w:val="2"/>
+        </w:numPr>
+      </w:pPr>
+      <w:proofErr w:type="spellStart"/>
+      <w:r>
+        <w:t>Nullvärden</w:t>
+      </w:r>
+      <w:proofErr w:type="spellEnd"/>
+      <w:r>
+        <w:t xml:space="preserve">: I vår data för vind och </w:t>
+      </w:r>
+      <w:proofErr w:type="gramStart"/>
+      <w:r>
+        <w:t>temperatur saknads</w:t>
+      </w:r>
+      <w:proofErr w:type="gramEnd"/>
+      <w:r>
+        <w:t xml:space="preserve"> ett par stationer som ingår i de aktiva solskensstationerna. Vi har valt att inte tvätta bort den </w:t>
+      </w:r>
+      <w:proofErr w:type="spellStart"/>
+      <w:r>
+        <w:t>datan</w:t>
+      </w:r>
+      <w:proofErr w:type="spellEnd"/>
+      <w:r>
+        <w:t xml:space="preserve"> då det ändå förekommer information om minst en av tre väderparametrar. </w:t>
+      </w:r>
+      <w:bookmarkStart w:id="5" w:name="_GoBack"/>
+      <w:bookmarkEnd w:id="5"/>
+    </w:p>
+    <w:p>
+      <w:pPr>
+        <w:pStyle w:val="ListParagraph"/>
         <w:ind w:left="1440"/>
       </w:pPr>
     </w:p>
     <w:p>
       <w:pPr>
-        <w:pStyle w:val="Liststycke"/>
+        <w:pStyle w:val="ListParagraph"/>
         <w:numPr>
           <w:ilvl w:val="0"/>
           <w:numId w:val="2"/>
@@ -1575,7 +1602,7 @@
     </w:p>
     <w:p>
       <w:pPr>
-        <w:pStyle w:val="Liststycke"/>
+        <w:pStyle w:val="ListParagraph"/>
         <w:numPr>
           <w:ilvl w:val="1"/>
           <w:numId w:val="2"/>
@@ -1590,7 +1617,7 @@
     </w:p>
     <w:p>
       <w:pPr>
-        <w:pStyle w:val="Liststycke"/>
+        <w:pStyle w:val="ListParagraph"/>
         <w:numPr>
           <w:ilvl w:val="1"/>
           <w:numId w:val="2"/>
@@ -1613,7 +1640,7 @@
     </w:p>
     <w:p>
       <w:pPr>
-        <w:pStyle w:val="Liststycke"/>
+        <w:pStyle w:val="ListParagraph"/>
         <w:numPr>
           <w:ilvl w:val="1"/>
           <w:numId w:val="2"/>
@@ -1642,12 +1669,12 @@
     </w:p>
     <w:p>
       <w:pPr>
-        <w:pStyle w:val="Liststycke"/>
-      </w:pPr>
-    </w:p>
-    <w:p>
-      <w:pPr>
-        <w:pStyle w:val="Liststycke"/>
+        <w:pStyle w:val="ListParagraph"/>
+      </w:pPr>
+    </w:p>
+    <w:p>
+      <w:pPr>
+        <w:pStyle w:val="ListParagraph"/>
         <w:numPr>
           <w:ilvl w:val="0"/>
           <w:numId w:val="2"/>
@@ -1664,7 +1691,7 @@
     </w:p>
     <w:p>
       <w:pPr>
-        <w:pStyle w:val="Liststycke"/>
+        <w:pStyle w:val="ListParagraph"/>
         <w:numPr>
           <w:ilvl w:val="1"/>
           <w:numId w:val="2"/>
@@ -1676,23 +1703,22 @@
     </w:p>
     <w:p>
       <w:pPr>
-        <w:pStyle w:val="Liststycke"/>
+        <w:pStyle w:val="ListParagraph"/>
         <w:ind w:left="1440"/>
       </w:pPr>
     </w:p>
     <w:p>
       <w:pPr>
-        <w:pStyle w:val="Liststycke"/>
+        <w:pStyle w:val="ListParagraph"/>
         <w:ind w:left="1440"/>
       </w:pPr>
     </w:p>
     <w:p>
       <w:pPr>
-        <w:pStyle w:val="Rubrik2"/>
+        <w:pStyle w:val="Heading2"/>
       </w:pPr>
       <w:bookmarkStart w:id="6" w:name="_Toc5128910"/>
       <w:r>
-        <w:lastRenderedPageBreak/>
         <w:t>Databas</w:t>
       </w:r>
       <w:bookmarkEnd w:id="6"/>
@@ -1739,7 +1765,7 @@
     <w:p/>
     <w:p>
       <w:pPr>
-        <w:pStyle w:val="Rubrik2"/>
+        <w:pStyle w:val="Heading2"/>
       </w:pPr>
       <w:bookmarkStart w:id="7" w:name="_Toc5128911"/>
       <w:r>
@@ -1768,7 +1794,7 @@
     </w:p>
     <w:p>
       <w:pPr>
-        <w:pStyle w:val="Liststycke"/>
+        <w:pStyle w:val="ListParagraph"/>
         <w:numPr>
           <w:ilvl w:val="0"/>
           <w:numId w:val="3"/>
@@ -1794,7 +1820,7 @@
     </w:p>
     <w:p>
       <w:pPr>
-        <w:pStyle w:val="Liststycke"/>
+        <w:pStyle w:val="ListParagraph"/>
         <w:numPr>
           <w:ilvl w:val="0"/>
           <w:numId w:val="3"/>
@@ -1830,6 +1856,26 @@
       </w:r>
     </w:p>
     <w:p>
+      <w:pPr>
+        <w:pStyle w:val="ListParagraph"/>
+        <w:numPr>
+          <w:ilvl w:val="0"/>
+          <w:numId w:val="3"/>
+        </w:numPr>
+      </w:pPr>
+      <w:proofErr w:type="spellStart"/>
+      <w:r>
+        <w:t>Mathplotlib</w:t>
+      </w:r>
+      <w:proofErr w:type="spellEnd"/>
+      <w:r>
+        <w:t xml:space="preserve"> för att göra beräkningar</w:t>
+      </w:r>
+      <w:r>
+        <w:t>.</w:t>
+      </w:r>
+    </w:p>
+    <w:p>
       <w:r>
         <w:t xml:space="preserve">Vi har använt oss av </w:t>
       </w:r>
@@ -1843,7 +1889,7 @@
     <w:p/>
     <w:p>
       <w:pPr>
-        <w:pStyle w:val="Rubrik1"/>
+        <w:pStyle w:val="Heading1"/>
       </w:pPr>
       <w:bookmarkStart w:id="8" w:name="_Toc5128912"/>
       <w:r>
@@ -1854,7 +1900,7 @@
     <w:p/>
     <w:p>
       <w:pPr>
-        <w:pStyle w:val="Rubrik2"/>
+        <w:pStyle w:val="Heading2"/>
       </w:pPr>
       <w:r>
         <w:t>Datakällor</w:t>
@@ -1862,7 +1908,7 @@
     </w:p>
     <w:p>
       <w:pPr>
-        <w:pStyle w:val="Liststycke"/>
+        <w:pStyle w:val="ListParagraph"/>
         <w:numPr>
           <w:ilvl w:val="0"/>
           <w:numId w:val="32"/>
@@ -1987,12 +2033,12 @@
     </w:p>
     <w:p>
       <w:pPr>
-        <w:pStyle w:val="Liststycke"/>
-      </w:pPr>
-    </w:p>
-    <w:p>
-      <w:pPr>
-        <w:pStyle w:val="Liststycke"/>
+        <w:pStyle w:val="ListParagraph"/>
+      </w:pPr>
+    </w:p>
+    <w:p>
+      <w:pPr>
+        <w:pStyle w:val="ListParagraph"/>
         <w:numPr>
           <w:ilvl w:val="0"/>
           <w:numId w:val="32"/>
@@ -2049,7 +2095,7 @@
     <w:p/>
     <w:p>
       <w:pPr>
-        <w:pStyle w:val="Rubrik2"/>
+        <w:pStyle w:val="Heading2"/>
       </w:pPr>
       <w:proofErr w:type="spellStart"/>
       <w:r>
@@ -2062,7 +2108,7 @@
     </w:p>
     <w:p>
       <w:pPr>
-        <w:pStyle w:val="Liststycke"/>
+        <w:pStyle w:val="ListParagraph"/>
         <w:numPr>
           <w:ilvl w:val="0"/>
           <w:numId w:val="35"/>
@@ -2098,7 +2144,7 @@
     </w:p>
     <w:p>
       <w:pPr>
-        <w:pStyle w:val="Liststycke"/>
+        <w:pStyle w:val="ListParagraph"/>
         <w:numPr>
           <w:ilvl w:val="1"/>
           <w:numId w:val="35"/>
@@ -2113,7 +2159,7 @@
     </w:p>
     <w:p>
       <w:pPr>
-        <w:pStyle w:val="Liststycke"/>
+        <w:pStyle w:val="ListParagraph"/>
         <w:numPr>
           <w:ilvl w:val="1"/>
           <w:numId w:val="35"/>
@@ -2125,7 +2171,7 @@
     </w:p>
     <w:p>
       <w:pPr>
-        <w:pStyle w:val="Liststycke"/>
+        <w:pStyle w:val="ListParagraph"/>
         <w:numPr>
           <w:ilvl w:val="1"/>
           <w:numId w:val="35"/>
@@ -2143,7 +2189,7 @@
     </w:p>
     <w:p>
       <w:pPr>
-        <w:pStyle w:val="Liststycke"/>
+        <w:pStyle w:val="ListParagraph"/>
         <w:numPr>
           <w:ilvl w:val="1"/>
           <w:numId w:val="35"/>
@@ -2179,7 +2225,7 @@
     </w:p>
     <w:p>
       <w:pPr>
-        <w:pStyle w:val="Liststycke"/>
+        <w:pStyle w:val="ListParagraph"/>
         <w:numPr>
           <w:ilvl w:val="1"/>
           <w:numId w:val="35"/>
@@ -2199,7 +2245,7 @@
     </w:p>
     <w:p>
       <w:pPr>
-        <w:pStyle w:val="Liststycke"/>
+        <w:pStyle w:val="ListParagraph"/>
         <w:numPr>
           <w:ilvl w:val="1"/>
           <w:numId w:val="35"/>
@@ -2220,7 +2266,7 @@
     <w:p/>
     <w:p>
       <w:pPr>
-        <w:pStyle w:val="Liststycke"/>
+        <w:pStyle w:val="ListParagraph"/>
         <w:numPr>
           <w:ilvl w:val="0"/>
           <w:numId w:val="35"/>
@@ -2254,7 +2300,7 @@
     </w:p>
     <w:p>
       <w:pPr>
-        <w:pStyle w:val="Liststycke"/>
+        <w:pStyle w:val="ListParagraph"/>
         <w:numPr>
           <w:ilvl w:val="1"/>
           <w:numId w:val="35"/>
@@ -2307,7 +2353,7 @@
     </w:p>
     <w:p>
       <w:pPr>
-        <w:pStyle w:val="Liststycke"/>
+        <w:pStyle w:val="ListParagraph"/>
         <w:numPr>
           <w:ilvl w:val="1"/>
           <w:numId w:val="35"/>
@@ -2327,7 +2373,7 @@
     </w:p>
     <w:p>
       <w:pPr>
-        <w:pStyle w:val="Liststycke"/>
+        <w:pStyle w:val="ListParagraph"/>
         <w:numPr>
           <w:ilvl w:val="1"/>
           <w:numId w:val="35"/>
@@ -2339,7 +2385,7 @@
     </w:p>
     <w:p>
       <w:pPr>
-        <w:pStyle w:val="Liststycke"/>
+        <w:pStyle w:val="ListParagraph"/>
         <w:numPr>
           <w:ilvl w:val="1"/>
           <w:numId w:val="35"/>
@@ -2357,7 +2403,7 @@
     </w:p>
     <w:p>
       <w:pPr>
-        <w:pStyle w:val="Liststycke"/>
+        <w:pStyle w:val="ListParagraph"/>
         <w:numPr>
           <w:ilvl w:val="1"/>
           <w:numId w:val="35"/>
@@ -2388,7 +2434,7 @@
     </w:p>
     <w:p>
       <w:pPr>
-        <w:pStyle w:val="Liststycke"/>
+        <w:pStyle w:val="ListParagraph"/>
         <w:numPr>
           <w:ilvl w:val="1"/>
           <w:numId w:val="35"/>
@@ -2405,7 +2451,7 @@
     </w:p>
     <w:p>
       <w:pPr>
-        <w:pStyle w:val="Liststycke"/>
+        <w:pStyle w:val="ListParagraph"/>
         <w:numPr>
           <w:ilvl w:val="1"/>
           <w:numId w:val="35"/>
@@ -2413,6 +2459,7 @@
       </w:pPr>
       <w:proofErr w:type="spellStart"/>
       <w:r>
+        <w:lastRenderedPageBreak/>
         <w:t>Bokeh</w:t>
       </w:r>
       <w:proofErr w:type="spellEnd"/>
@@ -2423,16 +2470,15 @@
     <w:p/>
     <w:p>
       <w:pPr>
-        <w:pStyle w:val="Rubrik2"/>
-      </w:pPr>
-      <w:r>
-        <w:lastRenderedPageBreak/>
+        <w:pStyle w:val="Heading2"/>
+      </w:pPr>
+      <w:r>
         <w:t>Visualisering</w:t>
       </w:r>
     </w:p>
     <w:p>
       <w:pPr>
-        <w:pStyle w:val="Liststycke"/>
+        <w:pStyle w:val="ListParagraph"/>
         <w:numPr>
           <w:ilvl w:val="0"/>
           <w:numId w:val="36"/>
@@ -2472,7 +2518,7 @@
     </w:p>
     <w:p>
       <w:pPr>
-        <w:pStyle w:val="Liststycke"/>
+        <w:pStyle w:val="ListParagraph"/>
         <w:numPr>
           <w:ilvl w:val="0"/>
           <w:numId w:val="36"/>
@@ -2488,7 +2534,7 @@
     <w:p/>
     <w:p>
       <w:pPr>
-        <w:pStyle w:val="Rubrik2"/>
+        <w:pStyle w:val="Heading2"/>
       </w:pPr>
       <w:r>
         <w:t>Struktur</w:t>
@@ -2496,7 +2542,7 @@
     </w:p>
     <w:p>
       <w:pPr>
-        <w:pStyle w:val="Liststycke"/>
+        <w:pStyle w:val="ListParagraph"/>
         <w:numPr>
           <w:ilvl w:val="0"/>
           <w:numId w:val="34"/>
@@ -2523,7 +2569,7 @@
     </w:p>
     <w:p>
       <w:pPr>
-        <w:pStyle w:val="Liststycke"/>
+        <w:pStyle w:val="ListParagraph"/>
         <w:numPr>
           <w:ilvl w:val="0"/>
           <w:numId w:val="34"/>
@@ -2593,7 +2639,7 @@
     </w:p>
     <w:p>
       <w:pPr>
-        <w:pStyle w:val="Liststycke"/>
+        <w:pStyle w:val="ListParagraph"/>
         <w:numPr>
           <w:ilvl w:val="0"/>
           <w:numId w:val="34"/>
@@ -2605,7 +2651,7 @@
     </w:p>
     <w:p>
       <w:pPr>
-        <w:pStyle w:val="Liststycke"/>
+        <w:pStyle w:val="ListParagraph"/>
         <w:numPr>
           <w:ilvl w:val="0"/>
           <w:numId w:val="34"/>
@@ -2635,7 +2681,7 @@
     </w:p>
     <w:p>
       <w:pPr>
-        <w:pStyle w:val="Liststycke"/>
+        <w:pStyle w:val="ListParagraph"/>
         <w:numPr>
           <w:ilvl w:val="0"/>
           <w:numId w:val="34"/>
@@ -2663,7 +2709,7 @@
     <w:p/>
     <w:p>
       <w:pPr>
-        <w:pStyle w:val="Rubrik1"/>
+        <w:pStyle w:val="Heading1"/>
       </w:pPr>
       <w:bookmarkStart w:id="9" w:name="_Toc5128913"/>
       <w:r>
@@ -2757,7 +2803,7 @@
     </w:p>
     <w:p>
       <w:pPr>
-        <w:pStyle w:val="Liststycke"/>
+        <w:pStyle w:val="ListParagraph"/>
         <w:numPr>
           <w:ilvl w:val="0"/>
           <w:numId w:val="5"/>
@@ -2778,7 +2824,7 @@
     </w:p>
     <w:p>
       <w:pPr>
-        <w:pStyle w:val="Liststycke"/>
+        <w:pStyle w:val="ListParagraph"/>
         <w:numPr>
           <w:ilvl w:val="0"/>
           <w:numId w:val="5"/>
@@ -2804,7 +2850,7 @@
     </w:p>
     <w:p>
       <w:pPr>
-        <w:pStyle w:val="Liststycke"/>
+        <w:pStyle w:val="ListParagraph"/>
         <w:numPr>
           <w:ilvl w:val="0"/>
           <w:numId w:val="5"/>
@@ -2819,7 +2865,7 @@
     </w:p>
     <w:p>
       <w:pPr>
-        <w:pStyle w:val="Liststycke"/>
+        <w:pStyle w:val="ListParagraph"/>
         <w:numPr>
           <w:ilvl w:val="0"/>
           <w:numId w:val="5"/>
@@ -2834,7 +2880,7 @@
     </w:p>
     <w:p>
       <w:pPr>
-        <w:pStyle w:val="Liststycke"/>
+        <w:pStyle w:val="ListParagraph"/>
         <w:numPr>
           <w:ilvl w:val="0"/>
           <w:numId w:val="5"/>
@@ -2870,7 +2916,7 @@
     </w:p>
     <w:p>
       <w:pPr>
-        <w:pStyle w:val="Liststycke"/>
+        <w:pStyle w:val="ListParagraph"/>
         <w:numPr>
           <w:ilvl w:val="0"/>
           <w:numId w:val="5"/>
@@ -2899,7 +2945,7 @@
     </w:p>
     <w:p>
       <w:pPr>
-        <w:pStyle w:val="Liststycke"/>
+        <w:pStyle w:val="ListParagraph"/>
         <w:numPr>
           <w:ilvl w:val="0"/>
           <w:numId w:val="5"/>
@@ -2917,7 +2963,7 @@
     </w:p>
     <w:p>
       <w:pPr>
-        <w:pStyle w:val="Liststycke"/>
+        <w:pStyle w:val="ListParagraph"/>
         <w:numPr>
           <w:ilvl w:val="0"/>
           <w:numId w:val="5"/>
@@ -2961,7 +3007,7 @@
     </w:p>
     <w:p>
       <w:pPr>
-        <w:pStyle w:val="Liststycke"/>
+        <w:pStyle w:val="ListParagraph"/>
         <w:numPr>
           <w:ilvl w:val="0"/>
           <w:numId w:val="5"/>
@@ -2976,7 +3022,7 @@
     </w:p>
     <w:p>
       <w:pPr>
-        <w:pStyle w:val="Liststycke"/>
+        <w:pStyle w:val="ListParagraph"/>
         <w:numPr>
           <w:ilvl w:val="0"/>
           <w:numId w:val="5"/>
@@ -2991,7 +3037,7 @@
     </w:p>
     <w:p>
       <w:pPr>
-        <w:pStyle w:val="Liststycke"/>
+        <w:pStyle w:val="ListParagraph"/>
         <w:numPr>
           <w:ilvl w:val="0"/>
           <w:numId w:val="5"/>
@@ -3021,7 +3067,7 @@
     </w:p>
     <w:p>
       <w:pPr>
-        <w:pStyle w:val="Liststycke"/>
+        <w:pStyle w:val="ListParagraph"/>
         <w:numPr>
           <w:ilvl w:val="0"/>
           <w:numId w:val="5"/>
@@ -3078,13 +3124,14 @@
     </w:p>
     <w:p>
       <w:pPr>
-        <w:pStyle w:val="Liststycke"/>
+        <w:pStyle w:val="ListParagraph"/>
         <w:numPr>
           <w:ilvl w:val="0"/>
           <w:numId w:val="37"/>
         </w:numPr>
       </w:pPr>
       <w:r>
+        <w:lastRenderedPageBreak/>
         <w:t xml:space="preserve">Utöka datamängden som hämtas från </w:t>
       </w:r>
       <w:proofErr w:type="spellStart"/>
@@ -3114,14 +3161,13 @@
     </w:p>
     <w:p>
       <w:pPr>
-        <w:pStyle w:val="Liststycke"/>
+        <w:pStyle w:val="ListParagraph"/>
         <w:numPr>
           <w:ilvl w:val="0"/>
           <w:numId w:val="37"/>
         </w:numPr>
       </w:pPr>
       <w:r>
-        <w:lastRenderedPageBreak/>
         <w:t xml:space="preserve">Utveckla ett </w:t>
       </w:r>
       <w:proofErr w:type="spellStart"/>
@@ -3158,7 +3204,7 @@
     </w:p>
     <w:p>
       <w:pPr>
-        <w:pStyle w:val="Liststycke"/>
+        <w:pStyle w:val="ListParagraph"/>
         <w:numPr>
           <w:ilvl w:val="0"/>
           <w:numId w:val="37"/>
@@ -3299,7 +3345,7 @@
     <w:sdtContent>
       <w:p>
         <w:pPr>
-          <w:pStyle w:val="Sidfot"/>
+          <w:pStyle w:val="Footer"/>
           <w:jc w:val="right"/>
         </w:pPr>
       </w:p>
@@ -3307,7 +3353,7 @@
   </w:sdt>
   <w:p>
     <w:pPr>
-      <w:pStyle w:val="Sidfot"/>
+      <w:pStyle w:val="Footer"/>
     </w:pPr>
   </w:p>
 </w:ftr>
@@ -3327,7 +3373,7 @@
     <w:sdtContent>
       <w:p>
         <w:pPr>
-          <w:pStyle w:val="Sidfot"/>
+          <w:pStyle w:val="Footer"/>
           <w:jc w:val="right"/>
         </w:pPr>
         <w:r>
@@ -3350,7 +3396,7 @@
   </w:sdt>
   <w:p>
     <w:pPr>
-      <w:pStyle w:val="Sidfot"/>
+      <w:pStyle w:val="Footer"/>
     </w:pPr>
   </w:p>
 </w:ftr>
@@ -5028,7 +5074,7 @@
     <w:lvl w:ilvl="0">
       <w:start w:val="1"/>
       <w:numFmt w:val="decimal"/>
-      <w:pStyle w:val="Rubrik1"/>
+      <w:pStyle w:val="Heading1"/>
       <w:lvlText w:val="%1"/>
       <w:lvlJc w:val="left"/>
       <w:pPr>
@@ -5038,7 +5084,7 @@
     <w:lvl w:ilvl="1">
       <w:start w:val="1"/>
       <w:numFmt w:val="decimal"/>
-      <w:pStyle w:val="Rubrik2"/>
+      <w:pStyle w:val="Heading2"/>
       <w:lvlText w:val="%1.%2"/>
       <w:lvlJc w:val="left"/>
       <w:pPr>
@@ -5048,7 +5094,7 @@
     <w:lvl w:ilvl="2">
       <w:start w:val="1"/>
       <w:numFmt w:val="decimal"/>
-      <w:pStyle w:val="Rubrik3"/>
+      <w:pStyle w:val="Heading3"/>
       <w:lvlText w:val="%1.%2.%3"/>
       <w:lvlJc w:val="left"/>
       <w:pPr>
@@ -5058,7 +5104,7 @@
     <w:lvl w:ilvl="3">
       <w:start w:val="1"/>
       <w:numFmt w:val="decimal"/>
-      <w:pStyle w:val="Rubrik4"/>
+      <w:pStyle w:val="Heading4"/>
       <w:lvlText w:val="%1.%2.%3.%4"/>
       <w:lvlJc w:val="left"/>
       <w:pPr>
@@ -5068,7 +5114,7 @@
     <w:lvl w:ilvl="4">
       <w:start w:val="1"/>
       <w:numFmt w:val="decimal"/>
-      <w:pStyle w:val="Rubrik5"/>
+      <w:pStyle w:val="Heading5"/>
       <w:lvlText w:val="%1.%2.%3.%4.%5"/>
       <w:lvlJc w:val="left"/>
       <w:pPr>
@@ -5078,7 +5124,7 @@
     <w:lvl w:ilvl="5">
       <w:start w:val="1"/>
       <w:numFmt w:val="decimal"/>
-      <w:pStyle w:val="Rubrik6"/>
+      <w:pStyle w:val="Heading6"/>
       <w:lvlText w:val="%1.%2.%3.%4.%5.%6"/>
       <w:lvlJc w:val="left"/>
       <w:pPr>
@@ -5088,7 +5134,7 @@
     <w:lvl w:ilvl="6">
       <w:start w:val="1"/>
       <w:numFmt w:val="decimal"/>
-      <w:pStyle w:val="Rubrik7"/>
+      <w:pStyle w:val="Heading7"/>
       <w:lvlText w:val="%1.%2.%3.%4.%5.%6.%7"/>
       <w:lvlJc w:val="left"/>
       <w:pPr>
@@ -5098,7 +5144,7 @@
     <w:lvl w:ilvl="7">
       <w:start w:val="1"/>
       <w:numFmt w:val="decimal"/>
-      <w:pStyle w:val="Rubrik8"/>
+      <w:pStyle w:val="Heading8"/>
       <w:lvlText w:val="%1.%2.%3.%4.%5.%6.%7.%8"/>
       <w:lvlJc w:val="left"/>
       <w:pPr>
@@ -5108,7 +5154,7 @@
     <w:lvl w:ilvl="8">
       <w:start w:val="1"/>
       <w:numFmt w:val="decimal"/>
-      <w:pStyle w:val="Rubrik9"/>
+      <w:pStyle w:val="Heading9"/>
       <w:lvlText w:val="%1.%2.%3.%4.%5.%6.%7.%8.%9"/>
       <w:lvlJc w:val="left"/>
       <w:pPr>
@@ -5632,11 +5678,11 @@
       <w:sz w:val="20"/>
     </w:rPr>
   </w:style>
-  <w:style w:type="paragraph" w:styleId="Rubrik1">
+  <w:style w:type="paragraph" w:styleId="Heading1">
     <w:name w:val="heading 1"/>
     <w:basedOn w:val="Normal"/>
     <w:next w:val="Normal"/>
-    <w:link w:val="Rubrik1Char"/>
+    <w:link w:val="Heading1Char"/>
     <w:uiPriority w:val="9"/>
     <w:qFormat/>
     <w:rsid w:val="004615C5"/>
@@ -5659,11 +5705,11 @@
       <w:szCs w:val="36"/>
     </w:rPr>
   </w:style>
-  <w:style w:type="paragraph" w:styleId="Rubrik2">
+  <w:style w:type="paragraph" w:styleId="Heading2">
     <w:name w:val="heading 2"/>
     <w:basedOn w:val="Normal"/>
     <w:next w:val="Normal"/>
-    <w:link w:val="Rubrik2Char"/>
+    <w:link w:val="Heading2Char"/>
     <w:uiPriority w:val="9"/>
     <w:unhideWhenUsed/>
     <w:qFormat/>
@@ -5685,11 +5731,11 @@
       <w:szCs w:val="28"/>
     </w:rPr>
   </w:style>
-  <w:style w:type="paragraph" w:styleId="Rubrik3">
+  <w:style w:type="paragraph" w:styleId="Heading3">
     <w:name w:val="heading 3"/>
     <w:basedOn w:val="Normal"/>
     <w:next w:val="Normal"/>
-    <w:link w:val="Rubrik3Char"/>
+    <w:link w:val="Heading3Char"/>
     <w:uiPriority w:val="9"/>
     <w:unhideWhenUsed/>
     <w:qFormat/>
@@ -5711,11 +5757,11 @@
       <w:szCs w:val="26"/>
     </w:rPr>
   </w:style>
-  <w:style w:type="paragraph" w:styleId="Rubrik4">
+  <w:style w:type="paragraph" w:styleId="Heading4">
     <w:name w:val="heading 4"/>
     <w:basedOn w:val="Normal"/>
     <w:next w:val="Normal"/>
-    <w:link w:val="Rubrik4Char"/>
+    <w:link w:val="Heading4Char"/>
     <w:uiPriority w:val="9"/>
     <w:semiHidden/>
     <w:unhideWhenUsed/>
@@ -5737,11 +5783,11 @@
       <w:szCs w:val="24"/>
     </w:rPr>
   </w:style>
-  <w:style w:type="paragraph" w:styleId="Rubrik5">
+  <w:style w:type="paragraph" w:styleId="Heading5">
     <w:name w:val="heading 5"/>
     <w:basedOn w:val="Normal"/>
     <w:next w:val="Normal"/>
-    <w:link w:val="Rubrik5Char"/>
+    <w:link w:val="Heading5Char"/>
     <w:uiPriority w:val="9"/>
     <w:semiHidden/>
     <w:unhideWhenUsed/>
@@ -5765,11 +5811,11 @@
       <w:szCs w:val="22"/>
     </w:rPr>
   </w:style>
-  <w:style w:type="paragraph" w:styleId="Rubrik6">
+  <w:style w:type="paragraph" w:styleId="Heading6">
     <w:name w:val="heading 6"/>
     <w:basedOn w:val="Normal"/>
     <w:next w:val="Normal"/>
-    <w:link w:val="Rubrik6Char"/>
+    <w:link w:val="Heading6Char"/>
     <w:uiPriority w:val="9"/>
     <w:semiHidden/>
     <w:unhideWhenUsed/>
@@ -5790,11 +5836,11 @@
       <w:color w:val="595959" w:themeColor="text1" w:themeTint="A6"/>
     </w:rPr>
   </w:style>
-  <w:style w:type="paragraph" w:styleId="Rubrik7">
+  <w:style w:type="paragraph" w:styleId="Heading7">
     <w:name w:val="heading 7"/>
     <w:basedOn w:val="Normal"/>
     <w:next w:val="Normal"/>
-    <w:link w:val="Rubrik7Char"/>
+    <w:link w:val="Heading7Char"/>
     <w:uiPriority w:val="9"/>
     <w:semiHidden/>
     <w:unhideWhenUsed/>
@@ -5817,11 +5863,11 @@
       <w:color w:val="595959" w:themeColor="text1" w:themeTint="A6"/>
     </w:rPr>
   </w:style>
-  <w:style w:type="paragraph" w:styleId="Rubrik8">
+  <w:style w:type="paragraph" w:styleId="Heading8">
     <w:name w:val="heading 8"/>
     <w:basedOn w:val="Normal"/>
     <w:next w:val="Normal"/>
-    <w:link w:val="Rubrik8Char"/>
+    <w:link w:val="Heading8Char"/>
     <w:uiPriority w:val="9"/>
     <w:semiHidden/>
     <w:unhideWhenUsed/>
@@ -5843,11 +5889,11 @@
       <w:color w:val="595959" w:themeColor="text1" w:themeTint="A6"/>
     </w:rPr>
   </w:style>
-  <w:style w:type="paragraph" w:styleId="Rubrik9">
+  <w:style w:type="paragraph" w:styleId="Heading9">
     <w:name w:val="heading 9"/>
     <w:basedOn w:val="Normal"/>
     <w:next w:val="Normal"/>
-    <w:link w:val="Rubrik9Char"/>
+    <w:link w:val="Heading9Char"/>
     <w:uiPriority w:val="9"/>
     <w:semiHidden/>
     <w:unhideWhenUsed/>
@@ -5871,13 +5917,13 @@
       <w:color w:val="595959" w:themeColor="text1" w:themeTint="A6"/>
     </w:rPr>
   </w:style>
-  <w:style w:type="character" w:default="1" w:styleId="Standardstycketeckensnitt">
+  <w:style w:type="character" w:default="1" w:styleId="DefaultParagraphFont">
     <w:name w:val="Default Paragraph Font"/>
     <w:uiPriority w:val="1"/>
     <w:semiHidden/>
     <w:unhideWhenUsed/>
   </w:style>
-  <w:style w:type="table" w:default="1" w:styleId="Normaltabell">
+  <w:style w:type="table" w:default="1" w:styleId="TableNormal">
     <w:name w:val="Normal Table"/>
     <w:uiPriority w:val="99"/>
     <w:semiHidden/>
@@ -5892,16 +5938,16 @@
       </w:tblCellMar>
     </w:tblPr>
   </w:style>
-  <w:style w:type="numbering" w:default="1" w:styleId="Ingenlista">
+  <w:style w:type="numbering" w:default="1" w:styleId="NoList">
     <w:name w:val="No List"/>
     <w:uiPriority w:val="99"/>
     <w:semiHidden/>
     <w:unhideWhenUsed/>
   </w:style>
-  <w:style w:type="character" w:customStyle="1" w:styleId="Rubrik1Char">
-    <w:name w:val="Rubrik 1 Char"/>
-    <w:basedOn w:val="Standardstycketeckensnitt"/>
-    <w:link w:val="Rubrik1"/>
+  <w:style w:type="character" w:customStyle="1" w:styleId="Heading1Char">
+    <w:name w:val="Heading 1 Char"/>
+    <w:basedOn w:val="DefaultParagraphFont"/>
+    <w:link w:val="Heading1"/>
     <w:uiPriority w:val="9"/>
     <w:rsid w:val="004615C5"/>
     <w:rPr>
@@ -5911,10 +5957,10 @@
       <w:szCs w:val="36"/>
     </w:rPr>
   </w:style>
-  <w:style w:type="character" w:customStyle="1" w:styleId="Rubrik2Char">
-    <w:name w:val="Rubrik 2 Char"/>
-    <w:basedOn w:val="Standardstycketeckensnitt"/>
-    <w:link w:val="Rubrik2"/>
+  <w:style w:type="character" w:customStyle="1" w:styleId="Heading2Char">
+    <w:name w:val="Heading 2 Char"/>
+    <w:basedOn w:val="DefaultParagraphFont"/>
+    <w:link w:val="Heading2"/>
     <w:uiPriority w:val="9"/>
     <w:rsid w:val="004615C5"/>
     <w:rPr>
@@ -5924,7 +5970,7 @@
       <w:szCs w:val="28"/>
     </w:rPr>
   </w:style>
-  <w:style w:type="paragraph" w:styleId="Liststycke">
+  <w:style w:type="paragraph" w:styleId="ListParagraph">
     <w:name w:val="List Paragraph"/>
     <w:basedOn w:val="Normal"/>
     <w:uiPriority w:val="34"/>
@@ -5935,10 +5981,10 @@
       <w:contextualSpacing/>
     </w:pPr>
   </w:style>
-  <w:style w:type="character" w:customStyle="1" w:styleId="Rubrik3Char">
-    <w:name w:val="Rubrik 3 Char"/>
-    <w:basedOn w:val="Standardstycketeckensnitt"/>
-    <w:link w:val="Rubrik3"/>
+  <w:style w:type="character" w:customStyle="1" w:styleId="Heading3Char">
+    <w:name w:val="Heading 3 Char"/>
+    <w:basedOn w:val="DefaultParagraphFont"/>
+    <w:link w:val="Heading3"/>
     <w:uiPriority w:val="9"/>
     <w:rsid w:val="00820CE5"/>
     <w:rPr>
@@ -5948,10 +5994,10 @@
       <w:szCs w:val="26"/>
     </w:rPr>
   </w:style>
-  <w:style w:type="character" w:customStyle="1" w:styleId="Rubrik4Char">
-    <w:name w:val="Rubrik 4 Char"/>
-    <w:basedOn w:val="Standardstycketeckensnitt"/>
-    <w:link w:val="Rubrik4"/>
+  <w:style w:type="character" w:customStyle="1" w:styleId="Heading4Char">
+    <w:name w:val="Heading 4 Char"/>
+    <w:basedOn w:val="DefaultParagraphFont"/>
+    <w:link w:val="Heading4"/>
     <w:uiPriority w:val="9"/>
     <w:semiHidden/>
     <w:rsid w:val="00820CE5"/>
@@ -5961,10 +6007,10 @@
       <w:szCs w:val="24"/>
     </w:rPr>
   </w:style>
-  <w:style w:type="character" w:customStyle="1" w:styleId="Rubrik5Char">
-    <w:name w:val="Rubrik 5 Char"/>
-    <w:basedOn w:val="Standardstycketeckensnitt"/>
-    <w:link w:val="Rubrik5"/>
+  <w:style w:type="character" w:customStyle="1" w:styleId="Heading5Char">
+    <w:name w:val="Heading 5 Char"/>
+    <w:basedOn w:val="DefaultParagraphFont"/>
+    <w:link w:val="Heading5"/>
     <w:uiPriority w:val="9"/>
     <w:semiHidden/>
     <w:rsid w:val="00820CE5"/>
@@ -5976,10 +6022,10 @@
       <w:szCs w:val="22"/>
     </w:rPr>
   </w:style>
-  <w:style w:type="character" w:customStyle="1" w:styleId="Rubrik6Char">
-    <w:name w:val="Rubrik 6 Char"/>
-    <w:basedOn w:val="Standardstycketeckensnitt"/>
-    <w:link w:val="Rubrik6"/>
+  <w:style w:type="character" w:customStyle="1" w:styleId="Heading6Char">
+    <w:name w:val="Heading 6 Char"/>
+    <w:basedOn w:val="DefaultParagraphFont"/>
+    <w:link w:val="Heading6"/>
     <w:uiPriority w:val="9"/>
     <w:semiHidden/>
     <w:rsid w:val="00820CE5"/>
@@ -5988,10 +6034,10 @@
       <w:color w:val="595959" w:themeColor="text1" w:themeTint="A6"/>
     </w:rPr>
   </w:style>
-  <w:style w:type="character" w:customStyle="1" w:styleId="Rubrik7Char">
-    <w:name w:val="Rubrik 7 Char"/>
-    <w:basedOn w:val="Standardstycketeckensnitt"/>
-    <w:link w:val="Rubrik7"/>
+  <w:style w:type="character" w:customStyle="1" w:styleId="Heading7Char">
+    <w:name w:val="Heading 7 Char"/>
+    <w:basedOn w:val="DefaultParagraphFont"/>
+    <w:link w:val="Heading7"/>
     <w:uiPriority w:val="9"/>
     <w:semiHidden/>
     <w:rsid w:val="00820CE5"/>
@@ -6002,10 +6048,10 @@
       <w:color w:val="595959" w:themeColor="text1" w:themeTint="A6"/>
     </w:rPr>
   </w:style>
-  <w:style w:type="character" w:customStyle="1" w:styleId="Rubrik8Char">
-    <w:name w:val="Rubrik 8 Char"/>
-    <w:basedOn w:val="Standardstycketeckensnitt"/>
-    <w:link w:val="Rubrik8"/>
+  <w:style w:type="character" w:customStyle="1" w:styleId="Heading8Char">
+    <w:name w:val="Heading 8 Char"/>
+    <w:basedOn w:val="DefaultParagraphFont"/>
+    <w:link w:val="Heading8"/>
     <w:uiPriority w:val="9"/>
     <w:semiHidden/>
     <w:rsid w:val="00820CE5"/>
@@ -6015,10 +6061,10 @@
       <w:color w:val="595959" w:themeColor="text1" w:themeTint="A6"/>
     </w:rPr>
   </w:style>
-  <w:style w:type="character" w:customStyle="1" w:styleId="Rubrik9Char">
-    <w:name w:val="Rubrik 9 Char"/>
-    <w:basedOn w:val="Standardstycketeckensnitt"/>
-    <w:link w:val="Rubrik9"/>
+  <w:style w:type="character" w:customStyle="1" w:styleId="Heading9Char">
+    <w:name w:val="Heading 9 Char"/>
+    <w:basedOn w:val="DefaultParagraphFont"/>
+    <w:link w:val="Heading9"/>
     <w:uiPriority w:val="9"/>
     <w:semiHidden/>
     <w:rsid w:val="00820CE5"/>
@@ -6030,11 +6076,11 @@
       <w:color w:val="595959" w:themeColor="text1" w:themeTint="A6"/>
     </w:rPr>
   </w:style>
-  <w:style w:type="paragraph" w:styleId="Rubrik">
+  <w:style w:type="paragraph" w:styleId="Title">
     <w:name w:val="Title"/>
     <w:basedOn w:val="Normal"/>
     <w:next w:val="Normal"/>
-    <w:link w:val="RubrikChar"/>
+    <w:link w:val="TitleChar"/>
     <w:uiPriority w:val="10"/>
     <w:qFormat/>
     <w:rsid w:val="00820CE5"/>
@@ -6050,10 +6096,10 @@
       <w:szCs w:val="80"/>
     </w:rPr>
   </w:style>
-  <w:style w:type="character" w:customStyle="1" w:styleId="RubrikChar">
-    <w:name w:val="Rubrik Char"/>
-    <w:basedOn w:val="Standardstycketeckensnitt"/>
-    <w:link w:val="Rubrik"/>
+  <w:style w:type="character" w:customStyle="1" w:styleId="TitleChar">
+    <w:name w:val="Title Char"/>
+    <w:basedOn w:val="DefaultParagraphFont"/>
+    <w:link w:val="Title"/>
     <w:uiPriority w:val="10"/>
     <w:rsid w:val="00820CE5"/>
     <w:rPr>
@@ -6064,7 +6110,7 @@
       <w:szCs w:val="80"/>
     </w:rPr>
   </w:style>
-  <w:style w:type="paragraph" w:styleId="Beskrivning">
+  <w:style w:type="paragraph" w:styleId="Caption">
     <w:name w:val="caption"/>
     <w:basedOn w:val="Normal"/>
     <w:next w:val="Normal"/>
@@ -6083,11 +6129,11 @@
       <w:szCs w:val="20"/>
     </w:rPr>
   </w:style>
-  <w:style w:type="paragraph" w:styleId="Underrubrik">
+  <w:style w:type="paragraph" w:styleId="Subtitle">
     <w:name w:val="Subtitle"/>
     <w:basedOn w:val="Normal"/>
     <w:next w:val="Normal"/>
-    <w:link w:val="UnderrubrikChar"/>
+    <w:link w:val="SubtitleChar"/>
     <w:uiPriority w:val="11"/>
     <w:qFormat/>
     <w:rsid w:val="00820CE5"/>
@@ -6104,10 +6150,10 @@
       <w:szCs w:val="30"/>
     </w:rPr>
   </w:style>
-  <w:style w:type="character" w:customStyle="1" w:styleId="UnderrubrikChar">
-    <w:name w:val="Underrubrik Char"/>
-    <w:basedOn w:val="Standardstycketeckensnitt"/>
-    <w:link w:val="Underrubrik"/>
+  <w:style w:type="character" w:customStyle="1" w:styleId="SubtitleChar">
+    <w:name w:val="Subtitle Char"/>
+    <w:basedOn w:val="DefaultParagraphFont"/>
+    <w:link w:val="Subtitle"/>
     <w:uiPriority w:val="11"/>
     <w:rsid w:val="00820CE5"/>
     <w:rPr>
@@ -6117,9 +6163,9 @@
       <w:szCs w:val="30"/>
     </w:rPr>
   </w:style>
-  <w:style w:type="character" w:styleId="Stark">
+  <w:style w:type="character" w:styleId="Strong">
     <w:name w:val="Strong"/>
-    <w:basedOn w:val="Standardstycketeckensnitt"/>
+    <w:basedOn w:val="DefaultParagraphFont"/>
     <w:uiPriority w:val="22"/>
     <w:qFormat/>
     <w:rsid w:val="00820CE5"/>
@@ -6128,9 +6174,9 @@
       <w:bCs/>
     </w:rPr>
   </w:style>
-  <w:style w:type="character" w:styleId="Betoning">
+  <w:style w:type="character" w:styleId="Emphasis">
     <w:name w:val="Emphasis"/>
-    <w:basedOn w:val="Standardstycketeckensnitt"/>
+    <w:basedOn w:val="DefaultParagraphFont"/>
     <w:uiPriority w:val="20"/>
     <w:qFormat/>
     <w:rsid w:val="00820CE5"/>
@@ -6139,9 +6185,9 @@
       <w:iCs/>
     </w:rPr>
   </w:style>
-  <w:style w:type="paragraph" w:styleId="Ingetavstnd">
+  <w:style w:type="paragraph" w:styleId="NoSpacing">
     <w:name w:val="No Spacing"/>
-    <w:link w:val="IngetavstndChar"/>
+    <w:link w:val="NoSpacingChar"/>
     <w:uiPriority w:val="1"/>
     <w:qFormat/>
     <w:rsid w:val="00820CE5"/>
@@ -6149,11 +6195,11 @@
       <w:spacing w:after="0" w:line="240" w:lineRule="auto"/>
     </w:pPr>
   </w:style>
-  <w:style w:type="paragraph" w:styleId="Citat">
+  <w:style w:type="paragraph" w:styleId="Quote">
     <w:name w:val="Quote"/>
     <w:basedOn w:val="Normal"/>
     <w:next w:val="Normal"/>
-    <w:link w:val="CitatChar"/>
+    <w:link w:val="QuoteChar"/>
     <w:uiPriority w:val="29"/>
     <w:qFormat/>
     <w:rsid w:val="00820CE5"/>
@@ -6167,10 +6213,10 @@
       <w:iCs/>
     </w:rPr>
   </w:style>
-  <w:style w:type="character" w:customStyle="1" w:styleId="CitatChar">
-    <w:name w:val="Citat Char"/>
-    <w:basedOn w:val="Standardstycketeckensnitt"/>
-    <w:link w:val="Citat"/>
+  <w:style w:type="character" w:customStyle="1" w:styleId="QuoteChar">
+    <w:name w:val="Quote Char"/>
+    <w:basedOn w:val="DefaultParagraphFont"/>
+    <w:link w:val="Quote"/>
     <w:uiPriority w:val="29"/>
     <w:rsid w:val="00820CE5"/>
     <w:rPr>
@@ -6178,11 +6224,11 @@
       <w:iCs/>
     </w:rPr>
   </w:style>
-  <w:style w:type="paragraph" w:styleId="Starktcitat">
+  <w:style w:type="paragraph" w:styleId="IntenseQuote">
     <w:name w:val="Intense Quote"/>
     <w:basedOn w:val="Normal"/>
     <w:next w:val="Normal"/>
-    <w:link w:val="StarktcitatChar"/>
+    <w:link w:val="IntenseQuoteChar"/>
     <w:uiPriority w:val="30"/>
     <w:qFormat/>
     <w:rsid w:val="00820CE5"/>
@@ -6198,10 +6244,10 @@
       <w:szCs w:val="28"/>
     </w:rPr>
   </w:style>
-  <w:style w:type="character" w:customStyle="1" w:styleId="StarktcitatChar">
-    <w:name w:val="Starkt citat Char"/>
-    <w:basedOn w:val="Standardstycketeckensnitt"/>
-    <w:link w:val="Starktcitat"/>
+  <w:style w:type="character" w:customStyle="1" w:styleId="IntenseQuoteChar">
+    <w:name w:val="Intense Quote Char"/>
+    <w:basedOn w:val="DefaultParagraphFont"/>
+    <w:link w:val="IntenseQuote"/>
     <w:uiPriority w:val="30"/>
     <w:rsid w:val="00820CE5"/>
     <w:rPr>
@@ -6211,9 +6257,9 @@
       <w:szCs w:val="28"/>
     </w:rPr>
   </w:style>
-  <w:style w:type="character" w:styleId="Diskretbetoning">
+  <w:style w:type="character" w:styleId="SubtleEmphasis">
     <w:name w:val="Subtle Emphasis"/>
-    <w:basedOn w:val="Standardstycketeckensnitt"/>
+    <w:basedOn w:val="DefaultParagraphFont"/>
     <w:uiPriority w:val="19"/>
     <w:qFormat/>
     <w:rsid w:val="00820CE5"/>
@@ -6223,9 +6269,9 @@
       <w:color w:val="595959" w:themeColor="text1" w:themeTint="A6"/>
     </w:rPr>
   </w:style>
-  <w:style w:type="character" w:styleId="Starkbetoning">
+  <w:style w:type="character" w:styleId="IntenseEmphasis">
     <w:name w:val="Intense Emphasis"/>
-    <w:basedOn w:val="Standardstycketeckensnitt"/>
+    <w:basedOn w:val="DefaultParagraphFont"/>
     <w:uiPriority w:val="21"/>
     <w:qFormat/>
     <w:rsid w:val="00820CE5"/>
@@ -6236,9 +6282,9 @@
       <w:iCs/>
     </w:rPr>
   </w:style>
-  <w:style w:type="character" w:styleId="Diskretreferens">
+  <w:style w:type="character" w:styleId="SubtleReference">
     <w:name w:val="Subtle Reference"/>
-    <w:basedOn w:val="Standardstycketeckensnitt"/>
+    <w:basedOn w:val="DefaultParagraphFont"/>
     <w:uiPriority w:val="31"/>
     <w:qFormat/>
     <w:rsid w:val="00820CE5"/>
@@ -6247,9 +6293,9 @@
       <w:color w:val="404040" w:themeColor="text1" w:themeTint="BF"/>
     </w:rPr>
   </w:style>
-  <w:style w:type="character" w:styleId="Starkreferens">
+  <w:style w:type="character" w:styleId="IntenseReference">
     <w:name w:val="Intense Reference"/>
-    <w:basedOn w:val="Standardstycketeckensnitt"/>
+    <w:basedOn w:val="DefaultParagraphFont"/>
     <w:uiPriority w:val="32"/>
     <w:qFormat/>
     <w:rsid w:val="00820CE5"/>
@@ -6260,9 +6306,9 @@
       <w:u w:val="single"/>
     </w:rPr>
   </w:style>
-  <w:style w:type="character" w:styleId="Bokenstitel">
+  <w:style w:type="character" w:styleId="BookTitle">
     <w:name w:val="Book Title"/>
-    <w:basedOn w:val="Standardstycketeckensnitt"/>
+    <w:basedOn w:val="DefaultParagraphFont"/>
     <w:uiPriority w:val="33"/>
     <w:qFormat/>
     <w:rsid w:val="00820CE5"/>
@@ -6272,9 +6318,9 @@
       <w:smallCaps/>
     </w:rPr>
   </w:style>
-  <w:style w:type="paragraph" w:styleId="Innehllsfrteckningsrubrik">
+  <w:style w:type="paragraph" w:styleId="TOCHeading">
     <w:name w:val="TOC Heading"/>
-    <w:basedOn w:val="Rubrik1"/>
+    <w:basedOn w:val="Heading1"/>
     <w:next w:val="Normal"/>
     <w:uiPriority w:val="39"/>
     <w:unhideWhenUsed/>
@@ -6284,7 +6330,7 @@
       <w:outlineLvl w:val="9"/>
     </w:pPr>
   </w:style>
-  <w:style w:type="paragraph" w:styleId="Innehll1">
+  <w:style w:type="paragraph" w:styleId="TOC1">
     <w:name w:val="toc 1"/>
     <w:basedOn w:val="Normal"/>
     <w:next w:val="Normal"/>
@@ -6296,7 +6342,7 @@
       <w:spacing w:after="100"/>
     </w:pPr>
   </w:style>
-  <w:style w:type="paragraph" w:styleId="Innehll2">
+  <w:style w:type="paragraph" w:styleId="TOC2">
     <w:name w:val="toc 2"/>
     <w:basedOn w:val="Normal"/>
     <w:next w:val="Normal"/>
@@ -6309,9 +6355,9 @@
       <w:ind w:left="200"/>
     </w:pPr>
   </w:style>
-  <w:style w:type="character" w:styleId="Hyperlnk">
+  <w:style w:type="character" w:styleId="Hyperlink">
     <w:name w:val="Hyperlink"/>
-    <w:basedOn w:val="Standardstycketeckensnitt"/>
+    <w:basedOn w:val="DefaultParagraphFont"/>
     <w:uiPriority w:val="99"/>
     <w:unhideWhenUsed/>
     <w:rsid w:val="00820CE5"/>
@@ -6320,10 +6366,10 @@
       <w:u w:val="single"/>
     </w:rPr>
   </w:style>
-  <w:style w:type="paragraph" w:styleId="Sidhuvud">
+  <w:style w:type="paragraph" w:styleId="Header">
     <w:name w:val="header"/>
     <w:basedOn w:val="Normal"/>
-    <w:link w:val="SidhuvudChar"/>
+    <w:link w:val="HeaderChar"/>
     <w:uiPriority w:val="99"/>
     <w:unhideWhenUsed/>
     <w:rsid w:val="00CE7728"/>
@@ -6335,20 +6381,20 @@
       <w:spacing w:after="0" w:line="240" w:lineRule="auto"/>
     </w:pPr>
   </w:style>
-  <w:style w:type="character" w:customStyle="1" w:styleId="SidhuvudChar">
-    <w:name w:val="Sidhuvud Char"/>
-    <w:basedOn w:val="Standardstycketeckensnitt"/>
-    <w:link w:val="Sidhuvud"/>
+  <w:style w:type="character" w:customStyle="1" w:styleId="HeaderChar">
+    <w:name w:val="Header Char"/>
+    <w:basedOn w:val="DefaultParagraphFont"/>
+    <w:link w:val="Header"/>
     <w:uiPriority w:val="99"/>
     <w:rsid w:val="00CE7728"/>
     <w:rPr>
       <w:sz w:val="20"/>
     </w:rPr>
   </w:style>
-  <w:style w:type="paragraph" w:styleId="Sidfot">
+  <w:style w:type="paragraph" w:styleId="Footer">
     <w:name w:val="footer"/>
     <w:basedOn w:val="Normal"/>
-    <w:link w:val="SidfotChar"/>
+    <w:link w:val="FooterChar"/>
     <w:uiPriority w:val="99"/>
     <w:unhideWhenUsed/>
     <w:rsid w:val="00CE7728"/>
@@ -6360,27 +6406,27 @@
       <w:spacing w:after="0" w:line="240" w:lineRule="auto"/>
     </w:pPr>
   </w:style>
-  <w:style w:type="character" w:customStyle="1" w:styleId="SidfotChar">
-    <w:name w:val="Sidfot Char"/>
-    <w:basedOn w:val="Standardstycketeckensnitt"/>
-    <w:link w:val="Sidfot"/>
+  <w:style w:type="character" w:customStyle="1" w:styleId="FooterChar">
+    <w:name w:val="Footer Char"/>
+    <w:basedOn w:val="DefaultParagraphFont"/>
+    <w:link w:val="Footer"/>
     <w:uiPriority w:val="99"/>
     <w:rsid w:val="00CE7728"/>
     <w:rPr>
       <w:sz w:val="20"/>
     </w:rPr>
   </w:style>
-  <w:style w:type="character" w:customStyle="1" w:styleId="IngetavstndChar">
-    <w:name w:val="Inget avstånd Char"/>
-    <w:basedOn w:val="Standardstycketeckensnitt"/>
-    <w:link w:val="Ingetavstnd"/>
+  <w:style w:type="character" w:customStyle="1" w:styleId="NoSpacingChar">
+    <w:name w:val="No Spacing Char"/>
+    <w:basedOn w:val="DefaultParagraphFont"/>
+    <w:link w:val="NoSpacing"/>
     <w:uiPriority w:val="1"/>
     <w:rsid w:val="00CE7728"/>
   </w:style>
-  <w:style w:type="paragraph" w:styleId="Ballongtext">
+  <w:style w:type="paragraph" w:styleId="BalloonText">
     <w:name w:val="Balloon Text"/>
     <w:basedOn w:val="Normal"/>
-    <w:link w:val="BallongtextChar"/>
+    <w:link w:val="BalloonTextChar"/>
     <w:uiPriority w:val="99"/>
     <w:semiHidden/>
     <w:unhideWhenUsed/>
@@ -6394,10 +6440,10 @@
       <w:szCs w:val="18"/>
     </w:rPr>
   </w:style>
-  <w:style w:type="character" w:customStyle="1" w:styleId="BallongtextChar">
-    <w:name w:val="Ballongtext Char"/>
-    <w:basedOn w:val="Standardstycketeckensnitt"/>
-    <w:link w:val="Ballongtext"/>
+  <w:style w:type="character" w:customStyle="1" w:styleId="BalloonTextChar">
+    <w:name w:val="Balloon Text Char"/>
+    <w:basedOn w:val="DefaultParagraphFont"/>
+    <w:link w:val="BalloonText"/>
     <w:uiPriority w:val="99"/>
     <w:semiHidden/>
     <w:rsid w:val="00E34ED4"/>
@@ -6710,7 +6756,7 @@
 </file>
 
 <file path=customXml/itemProps1.xml><?xml version="1.0" encoding="utf-8"?>
-<ds:datastoreItem xmlns:ds="http://schemas.openxmlformats.org/officeDocument/2006/customXml" ds:itemID="{10A123A9-3669-4B9C-851F-E8EACF9A9290}">
+<ds:datastoreItem xmlns:ds="http://schemas.openxmlformats.org/officeDocument/2006/customXml" ds:itemID="{0E1BD481-8DD0-49DF-AA80-6F2479A3EA67}">
   <ds:schemaRefs>
     <ds:schemaRef ds:uri="http://schemas.openxmlformats.org/officeDocument/2006/bibliography"/>
   </ds:schemaRefs>

</xml_diff>